<commit_message>
end trainning - show tasks  list
</commit_message>
<xml_diff>
--- a/Redux.docx
+++ b/Redux.docx
@@ -3,10 +3,57 @@
 <w:document xmlns:wpc="http://schemas.microsoft.com/office/word/2010/wordprocessingCanvas" xmlns:cx="http://schemas.microsoft.com/office/drawing/2014/chartex" xmlns:cx1="http://schemas.microsoft.com/office/drawing/2015/9/8/chartex" xmlns:cx2="http://schemas.microsoft.com/office/drawing/2015/10/21/chartex" xmlns:cx3="http://schemas.microsoft.com/office/drawing/2016/5/9/chartex" xmlns:cx4="http://schemas.microsoft.com/office/drawing/2016/5/10/chartex" xmlns:cx5="http://schemas.microsoft.com/office/drawing/2016/5/11/chartex" xmlns:cx6="http://schemas.microsoft.com/office/drawing/2016/5/12/chartex" xmlns:cx7="http://schemas.microsoft.com/office/drawing/2016/5/13/chartex" xmlns:cx8="http://schemas.microsoft.com/office/drawing/2016/5/14/chartex" xmlns:mc="http://schemas.openxmlformats.org/markup-compatibility/2006" xmlns:aink="http://schemas.microsoft.com/office/drawing/2016/ink" xmlns:am3d="http://schemas.microsoft.com/office/drawing/2017/model3d" xmlns:o="urn:schemas-microsoft-com:office:office" xmlns:r="http://schemas.openxmlformats.org/officeDocument/2006/relationships" xmlns:m="http://schemas.openxmlformats.org/officeDocument/2006/math" xmlns:v="urn:schemas-microsoft-com:vml" xmlns:wp14="http://schemas.microsoft.com/office/word/2010/wordprocessingDrawing" xmlns:wp="http://schemas.openxmlformats.org/drawingml/2006/wordprocessingDrawing" xmlns:w10="urn:schemas-microsoft-com:office:word" xmlns:w="http://schemas.openxmlformats.org/wordprocessingml/2006/main" xmlns:w14="http://schemas.microsoft.com/office/word/2010/wordml" xmlns:w15="http://schemas.microsoft.com/office/word/2012/wordml" xmlns:w16cid="http://schemas.microsoft.com/office/word/2016/wordml/cid" xmlns:w16se="http://schemas.microsoft.com/office/word/2015/wordml/symex" xmlns:wpg="http://schemas.microsoft.com/office/word/2010/wordprocessingGroup" xmlns:wpi="http://schemas.microsoft.com/office/word/2010/wordprocessingInk" xmlns:wne="http://schemas.microsoft.com/office/word/2006/wordml" xmlns:wps="http://schemas.microsoft.com/office/word/2010/wordprocessingShape" mc:Ignorable="w14 w15 w16se w16cid wp14">
   <w:body>
     <w:p>
+      <w:r>
+        <w:t xml:space="preserve">npm install redux </w:t>
+      </w:r>
+      <w:r>
+        <w:t>–</w:t>
+      </w:r>
+      <w:r>
+        <w:t>save</w:t>
+      </w:r>
+    </w:p>
+    <w:p>
+      <w:r>
+        <w:t xml:space="preserve">npm install redux </w:t>
+      </w:r>
+      <w:r>
+        <w:t xml:space="preserve">react-redux </w:t>
+      </w:r>
+      <w:r>
+        <w:t>--save</w:t>
+      </w:r>
+    </w:p>
+    <w:p/>
+    <w:p>
+      <w:r>
+        <w:t>1. Tạo ra ba folder: constants, reducer, actions</w:t>
+      </w:r>
+    </w:p>
+    <w:p>
+      <w:r>
+        <w:t xml:space="preserve">2. Tạo ra 1 cái store </w:t>
+      </w:r>
+    </w:p>
+    <w:p>
+      <w:r>
+        <w:t>3. Kết nối react – redux bằng Provider</w:t>
+      </w:r>
+    </w:p>
+    <w:p>
+      <w:r>
+        <w:t xml:space="preserve">4. tạo file </w:t>
+      </w:r>
+      <w:r>
+        <w:t>chứa các hằng số, tạo 1 file chứa action, tạo file gọi các reducer</w:t>
+      </w:r>
+    </w:p>
+    <w:p/>
+    <w:p>
+      <w:r>
+        <w:t>5. import {connect} from ‘react-redux’ để kết nối với store</w:t>
+      </w:r>
       <w:bookmarkStart w:id="0" w:name="_GoBack"/>
-      <w:r>
-        <w:t>npm install redux --save</w:t>
-      </w:r>
       <w:bookmarkEnd w:id="0"/>
     </w:p>
     <w:sectPr>
@@ -444,6 +491,17 @@
     <w:semiHidden/>
     <w:unhideWhenUsed/>
   </w:style>
+  <w:style w:type="paragraph" w:styleId="ListParagraph">
+    <w:name w:val="List Paragraph"/>
+    <w:basedOn w:val="Normal"/>
+    <w:uiPriority w:val="34"/>
+    <w:qFormat/>
+    <w:rsid w:val="00B47FDA"/>
+    <w:pPr>
+      <w:ind w:left="720"/>
+      <w:contextualSpacing/>
+    </w:pPr>
+  </w:style>
 </w:styles>
 </file>
 

</xml_diff>